<commit_message>
DDQ update and test complete
</commit_message>
<xml_diff>
--- a/projectgroup98_step7_FINAL/Prompt/Prompt.docx
+++ b/projectgroup98_step7_FINAL/Prompt/Prompt.docx
@@ -464,6 +464,7 @@
         <w:rPr>
           <w:b/>
           <w:bCs/>
+          <w:strike/>
           <w:sz w:val="20"/>
           <w:szCs w:val="20"/>
         </w:rPr>
@@ -472,6 +473,7 @@
         <w:rPr>
           <w:b/>
           <w:bCs/>
+          <w:strike/>
           <w:sz w:val="20"/>
           <w:szCs w:val="20"/>
         </w:rPr>
@@ -487,6 +489,7 @@
         <w:spacing w:before="100" w:beforeAutospacing="1" w:after="100" w:afterAutospacing="1" w:line="240" w:lineRule="auto"/>
         <w:ind w:left="1095"/>
         <w:rPr>
+          <w:strike/>
           <w:color w:val="2D3B45"/>
           <w:sz w:val="20"/>
           <w:szCs w:val="20"/>
@@ -495,6 +498,7 @@
       </w:pPr>
       <w:r>
         <w:rPr>
+          <w:strike/>
           <w:color w:val="2D3B45"/>
           <w:sz w:val="20"/>
           <w:szCs w:val="20"/>
@@ -505,6 +509,7 @@
       <w:proofErr w:type="spellStart"/>
       <w:r>
         <w:rPr>
+          <w:strike/>
           <w:color w:val="2D3B45"/>
           <w:sz w:val="20"/>
           <w:szCs w:val="20"/>
@@ -515,6 +520,7 @@
       <w:proofErr w:type="spellEnd"/>
       <w:r>
         <w:rPr>
+          <w:strike/>
           <w:color w:val="2D3B45"/>
           <w:sz w:val="20"/>
           <w:szCs w:val="20"/>

</xml_diff>